<commit_message>
commit 6 project 3
</commit_message>
<xml_diff>
--- a/Computational project 3/report/Tomasz Neska.docx
+++ b/Computational project 3/report/Tomasz Neska.docx
@@ -33,8 +33,6 @@
         </w:rPr>
         <w:t>etration of Neutrons through shielding</w:t>
       </w:r>
-      <w:bookmarkStart w:id="0" w:name="_GoBack"/>
-      <w:bookmarkEnd w:id="0"/>
     </w:p>
     <w:p>
       <w:pPr>
@@ -161,7 +159,7 @@
         <w:rPr>
           <w:rFonts w:cs="Arial"/>
         </w:rPr>
-        <w:t xml:space="preserve">April </w:t>
+        <w:t xml:space="preserve">May </w:t>
       </w:r>
       <w:r>
         <w:rPr>
@@ -233,7 +231,13 @@
         <w:rPr>
           <w:color w:val="000000"/>
         </w:rPr>
-        <w:t xml:space="preserve">The analysis of the behaviour of a neutron </w:t>
+        <w:t>The analysis of the behaviour of a neutron</w:t>
+      </w:r>
+      <w:r>
+        <w:rPr>
+          <w:color w:val="000000"/>
+        </w:rPr>
+        <w:t xml:space="preserve"> penetrating through shielding has been conducted. This was done by modelling the neutron as a random walk with the utilization of Monte Carlo methods. The materials that were tested included water, lead and graphite.</w:t>
       </w:r>
     </w:p>
     <w:p>
@@ -579,7 +583,7 @@
           <w:rFonts w:cs="Arial"/>
         </w:rPr>
       </w:pPr>
-      <w:bookmarkStart w:id="1" w:name="_Hlk38387863"/>
+      <w:bookmarkStart w:id="0" w:name="_Hlk38387863"/>
       <w:r>
         <w:rPr>
           <w:rFonts w:cs="Arial"/>
@@ -629,7 +633,7 @@
         <w:t xml:space="preserve"> being the spring constant. The single dot represents a derivative with respect to time. This equation has 3 analytic solutions depending on the values of the constants. Those are: heavily damped oscillator, critically damped oscillator and lightly damped oscillator. A fourth solution exists if the damping constant equals 0. That solution is just the solution of a simple harmonic oscillator given by</w:t>
       </w:r>
     </w:p>
-    <w:bookmarkEnd w:id="1"/>
+    <w:bookmarkEnd w:id="0"/>
     <w:tbl>
       <w:tblPr>
         <w:tblStyle w:val="TableGrid"/>
@@ -1240,7 +1244,7 @@
           </w:rPr>
           <m:t xml:space="preserve">α=  </m:t>
         </m:r>
-        <w:bookmarkStart w:id="2" w:name="_Hlk38389502"/>
+        <w:bookmarkStart w:id="1" w:name="_Hlk38389502"/>
         <m:r>
           <w:rPr>
             <w:rFonts w:ascii="Cambria Math" w:hAnsi="Cambria Math" w:cs="Arial"/>
@@ -1352,7 +1356,7 @@
           </m:den>
         </m:f>
       </m:oMath>
-      <w:bookmarkEnd w:id="2"/>
+      <w:bookmarkEnd w:id="1"/>
       <w:r>
         <w:rPr>
           <w:rFonts w:cs="Arial"/>
@@ -6683,6 +6687,8 @@
       <w:r>
         <w:t>damping forces present in the system arising from the damping coefficient.</w:t>
       </w:r>
+      <w:bookmarkStart w:id="2" w:name="_GoBack"/>
+      <w:bookmarkEnd w:id="2"/>
     </w:p>
     <w:p>
       <w:pPr>
@@ -7156,7 +7162,39 @@
           <w:rStyle w:val="selectable"/>
           <w:color w:val="000000"/>
         </w:rPr>
-        <w:t xml:space="preserve">[5] Süli, E. and Mayers, D., 2014. </w:t>
+        <w:t xml:space="preserve">[5] </w:t>
+      </w:r>
+      <w:proofErr w:type="spellStart"/>
+      <w:r>
+        <w:rPr>
+          <w:rStyle w:val="selectable"/>
+          <w:color w:val="000000"/>
+        </w:rPr>
+        <w:t>Süli</w:t>
+      </w:r>
+      <w:proofErr w:type="spellEnd"/>
+      <w:r>
+        <w:rPr>
+          <w:rStyle w:val="selectable"/>
+          <w:color w:val="000000"/>
+        </w:rPr>
+        <w:t xml:space="preserve">, E. and </w:t>
+      </w:r>
+      <w:proofErr w:type="spellStart"/>
+      <w:r>
+        <w:rPr>
+          <w:rStyle w:val="selectable"/>
+          <w:color w:val="000000"/>
+        </w:rPr>
+        <w:t>Mayers</w:t>
+      </w:r>
+      <w:proofErr w:type="spellEnd"/>
+      <w:r>
+        <w:rPr>
+          <w:rStyle w:val="selectable"/>
+          <w:color w:val="000000"/>
+        </w:rPr>
+        <w:t xml:space="preserve">, D., 2014. </w:t>
       </w:r>
       <w:r>
         <w:rPr>
@@ -7238,7 +7276,23 @@
           <w:rStyle w:val="selectable"/>
           <w:color w:val="000000"/>
         </w:rPr>
-        <w:t xml:space="preserve">[7] Press, W. and Vetterling, W., 2007. </w:t>
+        <w:t xml:space="preserve">[7] Press, W. and </w:t>
+      </w:r>
+      <w:proofErr w:type="spellStart"/>
+      <w:r>
+        <w:rPr>
+          <w:rStyle w:val="selectable"/>
+          <w:color w:val="000000"/>
+        </w:rPr>
+        <w:t>Vetterling</w:t>
+      </w:r>
+      <w:proofErr w:type="spellEnd"/>
+      <w:r>
+        <w:rPr>
+          <w:rStyle w:val="selectable"/>
+          <w:color w:val="000000"/>
+        </w:rPr>
+        <w:t xml:space="preserve">, W., 2007. </w:t>
       </w:r>
       <w:r>
         <w:rPr>
@@ -7269,7 +7323,23 @@
           <w:rStyle w:val="selectable"/>
           <w:color w:val="000000"/>
         </w:rPr>
-        <w:t xml:space="preserve">[8] Verlet, L., 1967. Computer "Experiments" on Classical Fluids. I. Thermodynamical Properties of Lennard-Jones Molecules. </w:t>
+        <w:t xml:space="preserve">[8] Verlet, L., 1967. Computer "Experiments" on Classical Fluids. I. </w:t>
+      </w:r>
+      <w:proofErr w:type="spellStart"/>
+      <w:r>
+        <w:rPr>
+          <w:rStyle w:val="selectable"/>
+          <w:color w:val="000000"/>
+        </w:rPr>
+        <w:t>Thermodynamical</w:t>
+      </w:r>
+      <w:proofErr w:type="spellEnd"/>
+      <w:r>
+        <w:rPr>
+          <w:rStyle w:val="selectable"/>
+          <w:color w:val="000000"/>
+        </w:rPr>
+        <w:t xml:space="preserve"> Properties of Lennard-Jones Molecules. </w:t>
       </w:r>
       <w:r>
         <w:rPr>
@@ -7300,7 +7370,39 @@
           <w:rStyle w:val="selectable"/>
           <w:color w:val="000000"/>
         </w:rPr>
-        <w:t xml:space="preserve">[9] Iott, J., Haftka, R. and Adelman, H., 1985. </w:t>
+        <w:t xml:space="preserve">[9] </w:t>
+      </w:r>
+      <w:proofErr w:type="spellStart"/>
+      <w:r>
+        <w:rPr>
+          <w:rStyle w:val="selectable"/>
+          <w:color w:val="000000"/>
+        </w:rPr>
+        <w:t>Iott</w:t>
+      </w:r>
+      <w:proofErr w:type="spellEnd"/>
+      <w:r>
+        <w:rPr>
+          <w:rStyle w:val="selectable"/>
+          <w:color w:val="000000"/>
+        </w:rPr>
+        <w:t xml:space="preserve">, J., </w:t>
+      </w:r>
+      <w:proofErr w:type="spellStart"/>
+      <w:r>
+        <w:rPr>
+          <w:rStyle w:val="selectable"/>
+          <w:color w:val="000000"/>
+        </w:rPr>
+        <w:t>Haftka</w:t>
+      </w:r>
+      <w:proofErr w:type="spellEnd"/>
+      <w:r>
+        <w:rPr>
+          <w:rStyle w:val="selectable"/>
+          <w:color w:val="000000"/>
+        </w:rPr>
+        <w:t xml:space="preserve">, R. and Adelman, H., 1985. </w:t>
       </w:r>
       <w:r>
         <w:rPr>
@@ -7367,6 +7469,7 @@
         </w:rPr>
         <w:t xml:space="preserve">Neska, T. (2020). </w:t>
       </w:r>
+      <w:proofErr w:type="spellStart"/>
       <w:r>
         <w:rPr>
           <w:rStyle w:val="selectable"/>
@@ -7374,8 +7477,29 @@
           <w:iCs/>
           <w:color w:val="000000"/>
         </w:rPr>
-        <w:t>SplitSky/Scientific_Programming</w:t>
-      </w:r>
+        <w:t>SplitSky</w:t>
+      </w:r>
+      <w:proofErr w:type="spellEnd"/>
+      <w:r>
+        <w:rPr>
+          <w:rStyle w:val="selectable"/>
+          <w:i/>
+          <w:iCs/>
+          <w:color w:val="000000"/>
+        </w:rPr>
+        <w:t>/</w:t>
+      </w:r>
+      <w:proofErr w:type="spellStart"/>
+      <w:r>
+        <w:rPr>
+          <w:rStyle w:val="selectable"/>
+          <w:i/>
+          <w:iCs/>
+          <w:color w:val="000000"/>
+        </w:rPr>
+        <w:t>Scientific_Programming</w:t>
+      </w:r>
+      <w:proofErr w:type="spellEnd"/>
       <w:r>
         <w:rPr>
           <w:rStyle w:val="selectable"/>

</xml_diff>